<commit_message>
Actualización de consultas de datos en mongo
</commit_message>
<xml_diff>
--- a/T1.4.2.Consultar_Datos_Mongo.docx
+++ b/T1.4.2.Consultar_Datos_Mongo.docx
@@ -11,6 +11,48 @@
       </w:r>
     </w:p>
     <w:p>
+      <w:r>
+        <w:rPr>
+          <w:noProof/>
+        </w:rPr>
+        <w:drawing>
+          <wp:inline distT="0" distB="0" distL="0" distR="0" wp14:anchorId="61B65393" wp14:editId="4C1C1674">
+            <wp:extent cx="5612130" cy="7174230"/>
+            <wp:effectExtent l="0" t="0" r="7620" b="7620"/>
+            <wp:docPr id="27" name="Imagen 27"/>
+            <wp:cNvGraphicFramePr>
+              <a:graphicFrameLocks xmlns:a="http://schemas.openxmlformats.org/drawingml/2006/main" noChangeAspect="1"/>
+            </wp:cNvGraphicFramePr>
+            <a:graphic xmlns:a="http://schemas.openxmlformats.org/drawingml/2006/main">
+              <a:graphicData uri="http://schemas.openxmlformats.org/drawingml/2006/picture">
+                <pic:pic xmlns:pic="http://schemas.openxmlformats.org/drawingml/2006/picture">
+                  <pic:nvPicPr>
+                    <pic:cNvPr id="1" name=""/>
+                    <pic:cNvPicPr/>
+                  </pic:nvPicPr>
+                  <pic:blipFill>
+                    <a:blip r:embed="rId5"/>
+                    <a:stretch>
+                      <a:fillRect/>
+                    </a:stretch>
+                  </pic:blipFill>
+                  <pic:spPr>
+                    <a:xfrm>
+                      <a:off x="0" y="0"/>
+                      <a:ext cx="5612130" cy="7174230"/>
+                    </a:xfrm>
+                    <a:prstGeom prst="rect">
+                      <a:avLst/>
+                    </a:prstGeom>
+                  </pic:spPr>
+                </pic:pic>
+              </a:graphicData>
+            </a:graphic>
+          </wp:inline>
+        </w:drawing>
+      </w:r>
+    </w:p>
+    <w:p>
       <w:pPr>
         <w:rPr>
           <w:rFonts w:ascii="Calibri" w:eastAsia="Times New Roman" w:hAnsi="Calibri" w:cs="Calibri"/>
@@ -18,12 +60,31 @@
           <w:lang w:eastAsia="es-CO"/>
         </w:rPr>
       </w:pPr>
-      <w:r>
+    </w:p>
+    <w:p>
+      <w:pPr>
         <w:rPr>
           <w:rFonts w:ascii="Calibri" w:eastAsia="Times New Roman" w:hAnsi="Calibri" w:cs="Calibri"/>
           <w:color w:val="000000"/>
           <w:lang w:eastAsia="es-CO"/>
         </w:rPr>
+      </w:pPr>
+    </w:p>
+    <w:p>
+      <w:pPr>
+        <w:rPr>
+          <w:rFonts w:ascii="Calibri" w:eastAsia="Times New Roman" w:hAnsi="Calibri" w:cs="Calibri"/>
+          <w:color w:val="000000"/>
+          <w:lang w:eastAsia="es-CO"/>
+        </w:rPr>
+      </w:pPr>
+      <w:r>
+        <w:rPr>
+          <w:rFonts w:ascii="Calibri" w:eastAsia="Times New Roman" w:hAnsi="Calibri" w:cs="Calibri"/>
+          <w:color w:val="000000"/>
+          <w:lang w:eastAsia="es-CO"/>
+        </w:rPr>
+        <w:lastRenderedPageBreak/>
         <w:t>N</w:t>
       </w:r>
       <w:r>
@@ -64,7 +125,7 @@
                     <pic:cNvPicPr/>
                   </pic:nvPicPr>
                   <pic:blipFill>
-                    <a:blip r:embed="rId5"/>
+                    <a:blip r:embed="rId6"/>
                     <a:stretch>
                       <a:fillRect/>
                     </a:stretch>
@@ -111,7 +172,7 @@
                     <pic:cNvPicPr/>
                   </pic:nvPicPr>
                   <pic:blipFill>
-                    <a:blip r:embed="rId6"/>
+                    <a:blip r:embed="rId7"/>
                     <a:stretch>
                       <a:fillRect/>
                     </a:stretch>
@@ -137,6 +198,8 @@
         </w:drawing>
       </w:r>
     </w:p>
+    <w:p/>
+    <w:p/>
     <w:p>
       <w:r>
         <w:lastRenderedPageBreak/>
@@ -164,7 +227,7 @@
                     <pic:cNvPicPr/>
                   </pic:nvPicPr>
                   <pic:blipFill>
-                    <a:blip r:embed="rId7"/>
+                    <a:blip r:embed="rId8"/>
                     <a:stretch>
                       <a:fillRect/>
                     </a:stretch>
@@ -212,7 +275,7 @@
                     <pic:cNvPicPr/>
                   </pic:nvPicPr>
                   <pic:blipFill>
-                    <a:blip r:embed="rId8"/>
+                    <a:blip r:embed="rId9"/>
                     <a:stretch>
                       <a:fillRect/>
                     </a:stretch>
@@ -241,7 +304,7 @@
     <w:p>
       <w:r>
         <w:lastRenderedPageBreak/>
-        <w:t xml:space="preserve">Número por rango de edades </w:t>
+        <w:t>Número por rango de edades</w:t>
       </w:r>
       <w:r>
         <w:t>:</w:t>
@@ -268,7 +331,7 @@
                     <pic:cNvPicPr/>
                   </pic:nvPicPr>
                   <pic:blipFill>
-                    <a:blip r:embed="rId9"/>
+                    <a:blip r:embed="rId10"/>
                     <a:stretch>
                       <a:fillRect/>
                     </a:stretch>
@@ -316,7 +379,7 @@
                     <pic:cNvPicPr/>
                   </pic:nvPicPr>
                   <pic:blipFill>
-                    <a:blip r:embed="rId10"/>
+                    <a:blip r:embed="rId11"/>
                     <a:stretch>
                       <a:fillRect/>
                     </a:stretch>
@@ -364,7 +427,7 @@
                     <pic:cNvPicPr/>
                   </pic:nvPicPr>
                   <pic:blipFill>
-                    <a:blip r:embed="rId11"/>
+                    <a:blip r:embed="rId12"/>
                     <a:stretch>
                       <a:fillRect/>
                     </a:stretch>
@@ -428,7 +491,7 @@
                     <pic:cNvPicPr/>
                   </pic:nvPicPr>
                   <pic:blipFill>
-                    <a:blip r:embed="rId12"/>
+                    <a:blip r:embed="rId13"/>
                     <a:stretch>
                       <a:fillRect/>
                     </a:stretch>
@@ -476,7 +539,7 @@
                     <pic:cNvPicPr/>
                   </pic:nvPicPr>
                   <pic:blipFill>
-                    <a:blip r:embed="rId13"/>
+                    <a:blip r:embed="rId14"/>
                     <a:stretch>
                       <a:fillRect/>
                     </a:stretch>
@@ -532,7 +595,7 @@
                     <pic:cNvPicPr/>
                   </pic:nvPicPr>
                   <pic:blipFill>
-                    <a:blip r:embed="rId14"/>
+                    <a:blip r:embed="rId15"/>
                     <a:stretch>
                       <a:fillRect/>
                     </a:stretch>
@@ -585,7 +648,7 @@
                     <pic:cNvPicPr/>
                   </pic:nvPicPr>
                   <pic:blipFill>
-                    <a:blip r:embed="rId15"/>
+                    <a:blip r:embed="rId16"/>
                     <a:stretch>
                       <a:fillRect/>
                     </a:stretch>
@@ -620,10 +683,18 @@
         <w:t>úmero de casos</w:t>
       </w:r>
       <w:r>
-        <w:t xml:space="preserve"> Covid-19</w:t>
-      </w:r>
-      <w:r>
-        <w:t>  por comuna</w:t>
+        <w:t xml:space="preserve"> Covid-</w:t>
+      </w:r>
+      <w:proofErr w:type="gramStart"/>
+      <w:r>
+        <w:t>19</w:t>
+      </w:r>
+      <w:r>
+        <w:t>  por</w:t>
+      </w:r>
+      <w:proofErr w:type="gramEnd"/>
+      <w:r>
+        <w:t xml:space="preserve"> comuna</w:t>
       </w:r>
       <w:r>
         <w:t>:</w:t>
@@ -650,7 +721,7 @@
                     <pic:cNvPicPr/>
                   </pic:nvPicPr>
                   <pic:blipFill>
-                    <a:blip r:embed="rId16"/>
+                    <a:blip r:embed="rId17"/>
                     <a:stretch>
                       <a:fillRect/>
                     </a:stretch>
@@ -698,7 +769,7 @@
                     <pic:cNvPicPr/>
                   </pic:nvPicPr>
                   <pic:blipFill>
-                    <a:blip r:embed="rId17"/>
+                    <a:blip r:embed="rId18"/>
                     <a:stretch>
                       <a:fillRect/>
                     </a:stretch>
@@ -734,10 +805,18 @@
         <w:t>úmero de casos</w:t>
       </w:r>
       <w:r>
-        <w:t xml:space="preserve"> de Covid</w:t>
-      </w:r>
-      <w:r>
-        <w:t>  por sexo</w:t>
+        <w:t xml:space="preserve"> de </w:t>
+      </w:r>
+      <w:proofErr w:type="spellStart"/>
+      <w:r>
+        <w:t>Covid</w:t>
+      </w:r>
+      <w:proofErr w:type="spellEnd"/>
+      <w:r>
+        <w:t xml:space="preserve"> por</w:t>
+      </w:r>
+      <w:r>
+        <w:t xml:space="preserve"> sexo</w:t>
       </w:r>
       <w:r>
         <w:t>:</w:t>
@@ -765,7 +844,7 @@
                     <pic:cNvPicPr/>
                   </pic:nvPicPr>
                   <pic:blipFill>
-                    <a:blip r:embed="rId18"/>
+                    <a:blip r:embed="rId19"/>
                     <a:stretch>
                       <a:fillRect/>
                     </a:stretch>
@@ -812,7 +891,7 @@
                     <pic:cNvPicPr/>
                   </pic:nvPicPr>
                   <pic:blipFill>
-                    <a:blip r:embed="rId19"/>
+                    <a:blip r:embed="rId20"/>
                     <a:stretch>
                       <a:fillRect/>
                     </a:stretch>
@@ -870,7 +949,7 @@
                     <pic:cNvPicPr/>
                   </pic:nvPicPr>
                   <pic:blipFill>
-                    <a:blip r:embed="rId20"/>
+                    <a:blip r:embed="rId21"/>
                     <a:stretch>
                       <a:fillRect/>
                     </a:stretch>
@@ -917,7 +996,7 @@
                     <pic:cNvPicPr/>
                   </pic:nvPicPr>
                   <pic:blipFill>
-                    <a:blip r:embed="rId21"/>
+                    <a:blip r:embed="rId22"/>
                     <a:stretch>
                       <a:fillRect/>
                     </a:stretch>
@@ -965,7 +1044,7 @@
                     <pic:cNvPicPr/>
                   </pic:nvPicPr>
                   <pic:blipFill>
-                    <a:blip r:embed="rId22"/>
+                    <a:blip r:embed="rId23"/>
                     <a:stretch>
                       <a:fillRect/>
                     </a:stretch>
@@ -1047,7 +1126,31 @@
           <w:iCs/>
           <w:color w:val="000000"/>
         </w:rPr>
-        <w:t>ntos hechos delictivos ocurrieron por comuna en el periodo de Enero 2018 y Agosto 2018</w:t>
+        <w:t xml:space="preserve">ntos hechos delictivos ocurrieron por comuna en el periodo de </w:t>
+      </w:r>
+      <w:proofErr w:type="gramStart"/>
+      <w:r>
+        <w:rPr>
+          <w:rFonts w:ascii="Calibri" w:hAnsi="Calibri" w:cs="Calibri"/>
+          <w:b/>
+          <w:bCs/>
+          <w:i/>
+          <w:iCs/>
+          <w:color w:val="000000"/>
+        </w:rPr>
+        <w:t>Enero</w:t>
+      </w:r>
+      <w:proofErr w:type="gramEnd"/>
+      <w:r>
+        <w:rPr>
+          <w:rFonts w:ascii="Calibri" w:hAnsi="Calibri" w:cs="Calibri"/>
+          <w:b/>
+          <w:bCs/>
+          <w:i/>
+          <w:iCs/>
+          <w:color w:val="000000"/>
+        </w:rPr>
+        <w:t xml:space="preserve"> 2018 y Agosto 2018</w:t>
       </w:r>
       <w:r>
         <w:rPr>
@@ -1082,7 +1185,7 @@
                     <pic:cNvPicPr/>
                   </pic:nvPicPr>
                   <pic:blipFill>
-                    <a:blip r:embed="rId23"/>
+                    <a:blip r:embed="rId24"/>
                     <a:stretch>
                       <a:fillRect/>
                     </a:stretch>
@@ -1124,7 +1227,7 @@
                     <pic:cNvPicPr/>
                   </pic:nvPicPr>
                   <pic:blipFill>
-                    <a:blip r:embed="rId24"/>
+                    <a:blip r:embed="rId25"/>
                     <a:stretch>
                       <a:fillRect/>
                     </a:stretch>
@@ -1195,7 +1298,31 @@
           <w:iCs/>
           <w:color w:val="000000"/>
         </w:rPr>
-        <w:t>ntos hechos delictivos ocurrieron por comuna en el periodo de Enero 2019 y Agosto 2019</w:t>
+        <w:t xml:space="preserve">ntos hechos delictivos ocurrieron por comuna en el periodo de </w:t>
+      </w:r>
+      <w:proofErr w:type="gramStart"/>
+      <w:r>
+        <w:rPr>
+          <w:rFonts w:ascii="Calibri" w:hAnsi="Calibri" w:cs="Calibri"/>
+          <w:b/>
+          <w:bCs/>
+          <w:i/>
+          <w:iCs/>
+          <w:color w:val="000000"/>
+        </w:rPr>
+        <w:t>Enero</w:t>
+      </w:r>
+      <w:proofErr w:type="gramEnd"/>
+      <w:r>
+        <w:rPr>
+          <w:rFonts w:ascii="Calibri" w:hAnsi="Calibri" w:cs="Calibri"/>
+          <w:b/>
+          <w:bCs/>
+          <w:i/>
+          <w:iCs/>
+          <w:color w:val="000000"/>
+        </w:rPr>
+        <w:t xml:space="preserve"> 2019 y Agosto 2019</w:t>
       </w:r>
       <w:r>
         <w:rPr>
@@ -1231,7 +1358,7 @@
                     <pic:cNvPicPr/>
                   </pic:nvPicPr>
                   <pic:blipFill>
-                    <a:blip r:embed="rId25"/>
+                    <a:blip r:embed="rId26"/>
                     <a:stretch>
                       <a:fillRect/>
                     </a:stretch>
@@ -1279,7 +1406,7 @@
                     <pic:cNvPicPr/>
                   </pic:nvPicPr>
                   <pic:blipFill>
-                    <a:blip r:embed="rId26"/>
+                    <a:blip r:embed="rId27"/>
                     <a:stretch>
                       <a:fillRect/>
                     </a:stretch>
@@ -1360,7 +1487,31 @@
           <w:iCs/>
           <w:color w:val="000000"/>
         </w:rPr>
-        <w:t>ntos hechos delictivos ocurrieron por comuna en el periodo de Enero 2020 y Agosto 2020</w:t>
+        <w:t xml:space="preserve">ntos hechos delictivos ocurrieron por comuna en el periodo de </w:t>
+      </w:r>
+      <w:proofErr w:type="gramStart"/>
+      <w:r>
+        <w:rPr>
+          <w:rFonts w:ascii="Calibri" w:hAnsi="Calibri" w:cs="Calibri"/>
+          <w:b/>
+          <w:bCs/>
+          <w:i/>
+          <w:iCs/>
+          <w:color w:val="000000"/>
+        </w:rPr>
+        <w:t>Enero</w:t>
+      </w:r>
+      <w:proofErr w:type="gramEnd"/>
+      <w:r>
+        <w:rPr>
+          <w:rFonts w:ascii="Calibri" w:hAnsi="Calibri" w:cs="Calibri"/>
+          <w:b/>
+          <w:bCs/>
+          <w:i/>
+          <w:iCs/>
+          <w:color w:val="000000"/>
+        </w:rPr>
+        <w:t xml:space="preserve"> 2020 y Agosto 2020</w:t>
       </w:r>
       <w:r>
         <w:rPr>
@@ -1417,7 +1568,7 @@
                     <pic:cNvPicPr/>
                   </pic:nvPicPr>
                   <pic:blipFill>
-                    <a:blip r:embed="rId27"/>
+                    <a:blip r:embed="rId28"/>
                     <a:stretch>
                       <a:fillRect/>
                     </a:stretch>
@@ -1476,7 +1627,7 @@
                     <pic:cNvPicPr/>
                   </pic:nvPicPr>
                   <pic:blipFill>
-                    <a:blip r:embed="rId28"/>
+                    <a:blip r:embed="rId29"/>
                     <a:stretch>
                       <a:fillRect/>
                     </a:stretch>
@@ -1516,57 +1667,10 @@
           <w:noProof/>
         </w:rPr>
         <w:drawing>
-          <wp:inline distT="0" distB="0" distL="0" distR="0" wp14:anchorId="13D0F1FD" wp14:editId="62EE5B62">
-            <wp:extent cx="5612130" cy="2707005"/>
-            <wp:effectExtent l="0" t="0" r="7620" b="0"/>
-            <wp:docPr id="16" name="Imagen 16"/>
-            <wp:cNvGraphicFramePr>
-              <a:graphicFrameLocks xmlns:a="http://schemas.openxmlformats.org/drawingml/2006/main" noChangeAspect="1"/>
-            </wp:cNvGraphicFramePr>
-            <a:graphic xmlns:a="http://schemas.openxmlformats.org/drawingml/2006/main">
-              <a:graphicData uri="http://schemas.openxmlformats.org/drawingml/2006/picture">
-                <pic:pic xmlns:pic="http://schemas.openxmlformats.org/drawingml/2006/picture">
-                  <pic:nvPicPr>
-                    <pic:cNvPr id="1" name=""/>
-                    <pic:cNvPicPr/>
-                  </pic:nvPicPr>
-                  <pic:blipFill>
-                    <a:blip r:embed="rId29"/>
-                    <a:stretch>
-                      <a:fillRect/>
-                    </a:stretch>
-                  </pic:blipFill>
-                  <pic:spPr>
-                    <a:xfrm>
-                      <a:off x="0" y="0"/>
-                      <a:ext cx="5612130" cy="2707005"/>
-                    </a:xfrm>
-                    <a:prstGeom prst="rect">
-                      <a:avLst/>
-                    </a:prstGeom>
-                  </pic:spPr>
-                </pic:pic>
-              </a:graphicData>
-            </a:graphic>
-          </wp:inline>
-        </w:drawing>
-      </w:r>
-    </w:p>
-    <w:p>
-      <w:r>
-        <w:t>Creación de la tabla ‘hechos_descripción’</w:t>
-      </w:r>
-    </w:p>
-    <w:p>
-      <w:r>
-        <w:rPr>
-          <w:noProof/>
-        </w:rPr>
-        <w:drawing>
-          <wp:inline distT="0" distB="0" distL="0" distR="0" wp14:anchorId="340A9805" wp14:editId="7B9F57E5">
-            <wp:extent cx="5612130" cy="4606290"/>
+          <wp:inline distT="0" distB="0" distL="0" distR="0" wp14:anchorId="3860C634" wp14:editId="2B49501D">
+            <wp:extent cx="5612130" cy="2320290"/>
             <wp:effectExtent l="0" t="0" r="7620" b="3810"/>
-            <wp:docPr id="26" name="Imagen 26"/>
+            <wp:docPr id="28" name="Imagen 28"/>
             <wp:cNvGraphicFramePr>
               <a:graphicFrameLocks xmlns:a="http://schemas.openxmlformats.org/drawingml/2006/main" noChangeAspect="1"/>
             </wp:cNvGraphicFramePr>
@@ -1586,7 +1690,120 @@
                   <pic:spPr>
                     <a:xfrm>
                       <a:off x="0" y="0"/>
+                      <a:ext cx="5612130" cy="2320290"/>
+                    </a:xfrm>
+                    <a:prstGeom prst="rect">
+                      <a:avLst/>
+                    </a:prstGeom>
+                  </pic:spPr>
+                </pic:pic>
+              </a:graphicData>
+            </a:graphic>
+          </wp:inline>
+        </w:drawing>
+      </w:r>
+    </w:p>
+    <w:p>
+      <w:r>
+        <w:t>Creación de la tabla ‘</w:t>
+      </w:r>
+      <w:proofErr w:type="spellStart"/>
+      <w:r>
+        <w:t>hechos_descripción</w:t>
+      </w:r>
+      <w:proofErr w:type="spellEnd"/>
+      <w:r>
+        <w:t>’</w:t>
+      </w:r>
+    </w:p>
+    <w:p>
+      <w:r>
+        <w:rPr>
+          <w:noProof/>
+        </w:rPr>
+        <w:drawing>
+          <wp:inline distT="0" distB="0" distL="0" distR="0" wp14:anchorId="340A9805" wp14:editId="7B9F57E5">
+            <wp:extent cx="5612130" cy="4606290"/>
+            <wp:effectExtent l="0" t="0" r="7620" b="3810"/>
+            <wp:docPr id="26" name="Imagen 26"/>
+            <wp:cNvGraphicFramePr>
+              <a:graphicFrameLocks xmlns:a="http://schemas.openxmlformats.org/drawingml/2006/main" noChangeAspect="1"/>
+            </wp:cNvGraphicFramePr>
+            <a:graphic xmlns:a="http://schemas.openxmlformats.org/drawingml/2006/main">
+              <a:graphicData uri="http://schemas.openxmlformats.org/drawingml/2006/picture">
+                <pic:pic xmlns:pic="http://schemas.openxmlformats.org/drawingml/2006/picture">
+                  <pic:nvPicPr>
+                    <pic:cNvPr id="1" name=""/>
+                    <pic:cNvPicPr/>
+                  </pic:nvPicPr>
+                  <pic:blipFill>
+                    <a:blip r:embed="rId31"/>
+                    <a:stretch>
+                      <a:fillRect/>
+                    </a:stretch>
+                  </pic:blipFill>
+                  <pic:spPr>
+                    <a:xfrm>
+                      <a:off x="0" y="0"/>
                       <a:ext cx="5612130" cy="4606290"/>
+                    </a:xfrm>
+                    <a:prstGeom prst="rect">
+                      <a:avLst/>
+                    </a:prstGeom>
+                  </pic:spPr>
+                </pic:pic>
+              </a:graphicData>
+            </a:graphic>
+          </wp:inline>
+        </w:drawing>
+      </w:r>
+    </w:p>
+    <w:p/>
+    <w:p/>
+    <w:p>
+      <w:r>
+        <w:lastRenderedPageBreak/>
+        <w:t>Creación de la tabla ‘</w:t>
+      </w:r>
+      <w:proofErr w:type="spellStart"/>
+      <w:r>
+        <w:t>total_hechos_comuna</w:t>
+      </w:r>
+      <w:proofErr w:type="spellEnd"/>
+      <w:r>
+        <w:t>’:</w:t>
+      </w:r>
+    </w:p>
+    <w:p>
+      <w:r>
+        <w:rPr>
+          <w:noProof/>
+        </w:rPr>
+        <w:drawing>
+          <wp:inline distT="0" distB="0" distL="0" distR="0" wp14:anchorId="34AD5C3D" wp14:editId="5709DFFF">
+            <wp:extent cx="5612130" cy="3461385"/>
+            <wp:effectExtent l="0" t="0" r="7620" b="5715"/>
+            <wp:docPr id="29" name="Imagen 29"/>
+            <wp:cNvGraphicFramePr>
+              <a:graphicFrameLocks xmlns:a="http://schemas.openxmlformats.org/drawingml/2006/main" noChangeAspect="1"/>
+            </wp:cNvGraphicFramePr>
+            <a:graphic xmlns:a="http://schemas.openxmlformats.org/drawingml/2006/main">
+              <a:graphicData uri="http://schemas.openxmlformats.org/drawingml/2006/picture">
+                <pic:pic xmlns:pic="http://schemas.openxmlformats.org/drawingml/2006/picture">
+                  <pic:nvPicPr>
+                    <pic:cNvPr id="1" name=""/>
+                    <pic:cNvPicPr/>
+                  </pic:nvPicPr>
+                  <pic:blipFill>
+                    <a:blip r:embed="rId32"/>
+                    <a:stretch>
+                      <a:fillRect/>
+                    </a:stretch>
+                  </pic:blipFill>
+                  <pic:spPr>
+                    <a:xfrm>
+                      <a:off x="0" y="0"/>
+                      <a:ext cx="5612130" cy="3461385"/>
                     </a:xfrm>
                     <a:prstGeom prst="rect">
                       <a:avLst/>

</xml_diff>

<commit_message>
Publicación Trabajo Arquitectura de Información AGD
</commit_message>
<xml_diff>
--- a/T1.4.2.Consultar_Datos_Mongo.docx
+++ b/T1.4.2.Consultar_Datos_Mongo.docx
@@ -1760,62 +1760,6 @@
     </w:p>
     <w:p/>
     <w:p/>
-    <w:p>
-      <w:r>
-        <w:lastRenderedPageBreak/>
-        <w:t>Creación de la tabla ‘</w:t>
-      </w:r>
-      <w:proofErr w:type="spellStart"/>
-      <w:r>
-        <w:t>total_hechos_comuna</w:t>
-      </w:r>
-      <w:proofErr w:type="spellEnd"/>
-      <w:r>
-        <w:t>’:</w:t>
-      </w:r>
-    </w:p>
-    <w:p>
-      <w:r>
-        <w:rPr>
-          <w:noProof/>
-        </w:rPr>
-        <w:drawing>
-          <wp:inline distT="0" distB="0" distL="0" distR="0" wp14:anchorId="34AD5C3D" wp14:editId="5709DFFF">
-            <wp:extent cx="5612130" cy="3461385"/>
-            <wp:effectExtent l="0" t="0" r="7620" b="5715"/>
-            <wp:docPr id="29" name="Imagen 29"/>
-            <wp:cNvGraphicFramePr>
-              <a:graphicFrameLocks xmlns:a="http://schemas.openxmlformats.org/drawingml/2006/main" noChangeAspect="1"/>
-            </wp:cNvGraphicFramePr>
-            <a:graphic xmlns:a="http://schemas.openxmlformats.org/drawingml/2006/main">
-              <a:graphicData uri="http://schemas.openxmlformats.org/drawingml/2006/picture">
-                <pic:pic xmlns:pic="http://schemas.openxmlformats.org/drawingml/2006/picture">
-                  <pic:nvPicPr>
-                    <pic:cNvPr id="1" name=""/>
-                    <pic:cNvPicPr/>
-                  </pic:nvPicPr>
-                  <pic:blipFill>
-                    <a:blip r:embed="rId32"/>
-                    <a:stretch>
-                      <a:fillRect/>
-                    </a:stretch>
-                  </pic:blipFill>
-                  <pic:spPr>
-                    <a:xfrm>
-                      <a:off x="0" y="0"/>
-                      <a:ext cx="5612130" cy="3461385"/>
-                    </a:xfrm>
-                    <a:prstGeom prst="rect">
-                      <a:avLst/>
-                    </a:prstGeom>
-                  </pic:spPr>
-                </pic:pic>
-              </a:graphicData>
-            </a:graphic>
-          </wp:inline>
-        </w:drawing>
-      </w:r>
-    </w:p>
     <w:sectPr>
       <w:pgSz w:w="12240" w:h="15840"/>
       <w:pgMar w:top="1417" w:right="1701" w:bottom="1417" w:left="1701" w:header="708" w:footer="708" w:gutter="0"/>

</xml_diff>